<commit_message>
Made a few changes to user tasks
</commit_message>
<xml_diff>
--- a/Report/User tasks.docx
+++ b/Report/User tasks.docx
@@ -1,6 +1,6 @@
 
 <file path=word/document.xml><?xml version="1.0" encoding="utf-8"?>
-<w:document xmlns:wpc="http://schemas.microsoft.com/office/word/2010/wordprocessingCanvas" xmlns:cx="http://schemas.microsoft.com/office/drawing/2014/chartex" xmlns:cx1="http://schemas.microsoft.com/office/drawing/2015/9/8/chartex" xmlns:cx2="http://schemas.microsoft.com/office/drawing/2015/10/21/chartex" xmlns:cx3="http://schemas.microsoft.com/office/drawing/2016/5/9/chartex" xmlns:cx4="http://schemas.microsoft.com/office/drawing/2016/5/10/chartex" xmlns:cx5="http://schemas.microsoft.com/office/drawing/2016/5/11/chartex" xmlns:cx6="http://schemas.microsoft.com/office/drawing/2016/5/12/chartex" xmlns:cx7="http://schemas.microsoft.com/office/drawing/2016/5/13/chartex" xmlns:cx8="http://schemas.microsoft.com/office/drawing/2016/5/14/chartex" xmlns:mc="http://schemas.openxmlformats.org/markup-compatibility/2006" xmlns:o="urn:schemas-microsoft-com:office:office" xmlns:r="http://schemas.openxmlformats.org/officeDocument/2006/relationships" xmlns:m="http://schemas.openxmlformats.org/officeDocument/2006/math" xmlns:v="urn:schemas-microsoft-com:vml" xmlns:wp14="http://schemas.microsoft.com/office/word/2010/wordprocessingDrawing" xmlns:wp="http://schemas.openxmlformats.org/drawingml/2006/wordprocessingDrawing" xmlns:w10="urn:schemas-microsoft-com:office:word" xmlns:w="http://schemas.openxmlformats.org/wordprocessingml/2006/main" xmlns:w14="http://schemas.microsoft.com/office/word/2010/wordml" xmlns:w15="http://schemas.microsoft.com/office/word/2012/wordml" xmlns:w16se="http://schemas.microsoft.com/office/word/2015/wordml/symex" xmlns:wpg="http://schemas.microsoft.com/office/word/2010/wordprocessingGroup" xmlns:wpi="http://schemas.microsoft.com/office/word/2010/wordprocessingInk" xmlns:wne="http://schemas.microsoft.com/office/word/2006/wordml" xmlns:wps="http://schemas.microsoft.com/office/word/2010/wordprocessingShape" mc:Ignorable="w14 w15 w16se wp14">
+<w:document xmlns:wpc="http://schemas.microsoft.com/office/word/2010/wordprocessingCanvas" xmlns:mc="http://schemas.openxmlformats.org/markup-compatibility/2006" xmlns:o="urn:schemas-microsoft-com:office:office" xmlns:r="http://schemas.openxmlformats.org/officeDocument/2006/relationships" xmlns:m="http://schemas.openxmlformats.org/officeDocument/2006/math" xmlns:v="urn:schemas-microsoft-com:vml" xmlns:wp14="http://schemas.microsoft.com/office/word/2010/wordprocessingDrawing" xmlns:wp="http://schemas.openxmlformats.org/drawingml/2006/wordprocessingDrawing" xmlns:w10="urn:schemas-microsoft-com:office:word" xmlns:w="http://schemas.openxmlformats.org/wordprocessingml/2006/main" xmlns:w14="http://schemas.microsoft.com/office/word/2010/wordml" xmlns:w15="http://schemas.microsoft.com/office/word/2012/wordml" xmlns:wpg="http://schemas.microsoft.com/office/word/2010/wordprocessingGroup" xmlns:wpi="http://schemas.microsoft.com/office/word/2010/wordprocessingInk" xmlns:wne="http://schemas.microsoft.com/office/word/2006/wordml" xmlns:wps="http://schemas.microsoft.com/office/word/2010/wordprocessingShape" mc:Ignorable="w14 w15 wp14">
   <w:body>
     <w:p>
       <w:pPr>
@@ -19,10 +19,7 @@
         </w:numPr>
       </w:pPr>
       <w:r>
-        <w:t>In task 1</w:t>
-      </w:r>
-      <w:r>
-        <w:t xml:space="preserve"> the user should attempt to log in to the application. If the user does not have an account yet they should create one on the sign-up page. This task will be started at the index page.</w:t>
+        <w:t>In task 1 the user should go to “Movies” and search for a movie named “Chips”.  Once the movie is found the user should proceed to click on the movie and view futher details.</w:t>
       </w:r>
     </w:p>
     <w:p>
@@ -34,22 +31,27 @@
         </w:numPr>
       </w:pPr>
       <w:r>
-        <w:t>In t</w:t>
-      </w:r>
-      <w:r>
-        <w:t>ask 2 the user is expected to have successfully logged in to the application and now the user needs to select the Movies option and navigate to the Movie page where all of the movies will be displayed. The user should search for a movie named “Chips”</w:t>
-      </w:r>
-      <w:r>
-        <w:t xml:space="preserve"> </w:t>
-      </w:r>
-      <w:r>
-        <w:t xml:space="preserve">in the “Search movie textbox” </w:t>
-      </w:r>
-      <w:r>
-        <w:t>and then navigate to the movie details about “Chips” by clicking on the search result</w:t>
-      </w:r>
-      <w:r>
-        <w:t>.</w:t>
+        <w:t>For task 2</w:t>
+      </w:r>
+      <w:r>
+        <w:t xml:space="preserve"> the user starts on the movie detail page they have reached by searching for “C</w:t>
+      </w:r>
+      <w:r>
+        <w:t>hips”. From here the user should</w:t>
+      </w:r>
+      <w:r>
+        <w:t xml:space="preserve"> attempt to view the trailer of the movie, and then view more details o</w:t>
+      </w:r>
+      <w:r>
+        <w:t>f the movie on an IMDB page by using the link provided.</w:t>
+      </w:r>
+    </w:p>
+    <w:p>
+      <w:pPr>
+        <w:pStyle w:val="ListParagraph"/>
+      </w:pPr>
+      <w:r>
+        <w:t>&lt;back to home&gt;</w:t>
       </w:r>
     </w:p>
     <w:p>
@@ -61,7 +63,10 @@
         </w:numPr>
       </w:pPr>
       <w:r>
-        <w:t xml:space="preserve"> For task 3 the user starts on the movie detail page they have reached by searching for “Chips”. From here the user needs to attempt to view the trailer of the movie, and then view more details on the movie on the IMDB page by clicking on the IMDB logo where the movies rating is displayed.</w:t>
+        <w:t xml:space="preserve">In task 3 the user should attempt to log in to the application. If the user does not have an account yet they should create one on the sign-up page. This task will be started at the index page. </w:t>
+      </w:r>
+      <w:r>
+        <w:t xml:space="preserve"> </w:t>
       </w:r>
     </w:p>
     <w:p>
@@ -73,19 +78,59 @@
         </w:numPr>
       </w:pPr>
       <w:r>
-        <w:t xml:space="preserve"> Task for is about attempting to buy snacks in the snack menu, the users will start out on the </w:t>
+        <w:t xml:space="preserve">Task </w:t>
+      </w:r>
+      <w:r>
+        <w:t>4</w:t>
+      </w:r>
+      <w:r>
+        <w:t xml:space="preserve"> is about attempting to buy snacks in the snack menu, the users will start out on the </w:t>
       </w:r>
       <w:r>
         <w:t xml:space="preserve">buy tickets </w:t>
       </w:r>
       <w:r>
-        <w:t>page then navigate to the buy snacks menu. Here the user will see Combos, Drinks, Popcorn, Sweets and Accessories and needs to buy one “Family combo”, 4 boxes of Astros and 4 pairs of 3D Glasses</w:t>
-      </w:r>
-      <w:r>
-        <w:t xml:space="preserve"> then continue until they reach the payment page</w:t>
+        <w:t xml:space="preserve">page then navigate to the </w:t>
+      </w:r>
+      <w:r>
+        <w:t>snacks menu.  The users</w:t>
+      </w:r>
+      <w:r>
+        <w:t xml:space="preserve"> ne</w:t>
+      </w:r>
+      <w:r>
+        <w:t>eds to order</w:t>
+      </w:r>
+      <w:bookmarkStart w:id="0" w:name="_GoBack"/>
+      <w:bookmarkEnd w:id="0"/>
+      <w:r>
+        <w:t xml:space="preserve"> one “Family combo”, 2</w:t>
+      </w:r>
+      <w:r>
+        <w:t xml:space="preserve"> </w:t>
+      </w:r>
+      <w:r>
+        <w:t>medium drinks</w:t>
+      </w:r>
+      <w:r>
+        <w:t xml:space="preserve"> and </w:t>
+      </w:r>
+      <w:r>
+        <w:t xml:space="preserve">2 large popcorns.  The user should then continue </w:t>
+      </w:r>
+      <w:r>
+        <w:t>until they reach the payment page</w:t>
       </w:r>
       <w:r>
         <w:t>.</w:t>
+      </w:r>
+    </w:p>
+    <w:p>
+      <w:pPr>
+        <w:pStyle w:val="ListParagraph"/>
+      </w:pPr>
+      <w:r>
+        <w:t>&lt;back to home&gt;</w:t>
       </w:r>
     </w:p>
     <w:p>
@@ -100,12 +145,7 @@
         <w:t>Task 5 Is aimed at the social aspect of the application, the user needs to be logged in for this to work since only registered app members can user the social interactions. The user will navigate to the social page where they will see What movies have been watched by users. By clicking on the user icon in the gray bar the user will be taken to the search users page. The user now needs to search for a person named Justin Clarke and then navigate to Justin’</w:t>
       </w:r>
       <w:r>
-        <w:t>s profile page, where the user will like a movie that Justin watc</w:t>
-      </w:r>
-      <w:bookmarkStart w:id="0" w:name="_GoBack"/>
-      <w:bookmarkEnd w:id="0"/>
-      <w:r>
-        <w:t>hed and leave a comment on the feed.</w:t>
+        <w:t>s profile page, where the user will like a movie that Justin watched and leave a comment on the feed.</w:t>
       </w:r>
     </w:p>
     <w:sectPr>
@@ -119,8 +159,8 @@
 </file>
 
 <file path=word/numbering.xml><?xml version="1.0" encoding="utf-8"?>
-<w:numbering xmlns:wpc="http://schemas.microsoft.com/office/word/2010/wordprocessingCanvas" xmlns:cx="http://schemas.microsoft.com/office/drawing/2014/chartex" xmlns:cx1="http://schemas.microsoft.com/office/drawing/2015/9/8/chartex" xmlns:cx2="http://schemas.microsoft.com/office/drawing/2015/10/21/chartex" xmlns:cx3="http://schemas.microsoft.com/office/drawing/2016/5/9/chartex" xmlns:cx4="http://schemas.microsoft.com/office/drawing/2016/5/10/chartex" xmlns:cx5="http://schemas.microsoft.com/office/drawing/2016/5/11/chartex" xmlns:cx6="http://schemas.microsoft.com/office/drawing/2016/5/12/chartex" xmlns:cx7="http://schemas.microsoft.com/office/drawing/2016/5/13/chartex" xmlns:cx8="http://schemas.microsoft.com/office/drawing/2016/5/14/chartex" xmlns:mc="http://schemas.openxmlformats.org/markup-compatibility/2006" xmlns:o="urn:schemas-microsoft-com:office:office" xmlns:r="http://schemas.openxmlformats.org/officeDocument/2006/relationships" xmlns:m="http://schemas.openxmlformats.org/officeDocument/2006/math" xmlns:v="urn:schemas-microsoft-com:vml" xmlns:wp14="http://schemas.microsoft.com/office/word/2010/wordprocessingDrawing" xmlns:wp="http://schemas.openxmlformats.org/drawingml/2006/wordprocessingDrawing" xmlns:w10="urn:schemas-microsoft-com:office:word" xmlns:w="http://schemas.openxmlformats.org/wordprocessingml/2006/main" xmlns:w14="http://schemas.microsoft.com/office/word/2010/wordml" xmlns:w15="http://schemas.microsoft.com/office/word/2012/wordml" xmlns:w16se="http://schemas.microsoft.com/office/word/2015/wordml/symex" xmlns:wpg="http://schemas.microsoft.com/office/word/2010/wordprocessingGroup" xmlns:wpi="http://schemas.microsoft.com/office/word/2010/wordprocessingInk" xmlns:wne="http://schemas.microsoft.com/office/word/2006/wordml" xmlns:wps="http://schemas.microsoft.com/office/word/2010/wordprocessingShape" mc:Ignorable="w14 w15 w16se wp14">
-  <w:abstractNum w:abstractNumId="0" w15:restartNumberingAfterBreak="0">
+<w:numbering xmlns:wpc="http://schemas.microsoft.com/office/word/2010/wordprocessingCanvas" xmlns:mc="http://schemas.openxmlformats.org/markup-compatibility/2006" xmlns:o="urn:schemas-microsoft-com:office:office" xmlns:r="http://schemas.openxmlformats.org/officeDocument/2006/relationships" xmlns:m="http://schemas.openxmlformats.org/officeDocument/2006/math" xmlns:v="urn:schemas-microsoft-com:vml" xmlns:wp14="http://schemas.microsoft.com/office/word/2010/wordprocessingDrawing" xmlns:wp="http://schemas.openxmlformats.org/drawingml/2006/wordprocessingDrawing" xmlns:w10="urn:schemas-microsoft-com:office:word" xmlns:w="http://schemas.openxmlformats.org/wordprocessingml/2006/main" xmlns:w14="http://schemas.microsoft.com/office/word/2010/wordml" xmlns:w15="http://schemas.microsoft.com/office/word/2012/wordml" xmlns:wpg="http://schemas.microsoft.com/office/word/2010/wordprocessingGroup" xmlns:wpi="http://schemas.microsoft.com/office/word/2010/wordprocessingInk" xmlns:wne="http://schemas.microsoft.com/office/word/2006/wordml" xmlns:wps="http://schemas.microsoft.com/office/word/2010/wordprocessingShape" mc:Ignorable="w14 w15 wp14">
+  <w:abstractNum w:abstractNumId="0">
     <w:nsid w:val="53507033"/>
     <w:multiLevelType w:val="hybridMultilevel"/>
     <w:tmpl w:val="4DB23D1E"/>
@@ -213,7 +253,7 @@
 </file>
 
 <file path=word/styles.xml><?xml version="1.0" encoding="utf-8"?>
-<w:styles xmlns:mc="http://schemas.openxmlformats.org/markup-compatibility/2006" xmlns:r="http://schemas.openxmlformats.org/officeDocument/2006/relationships" xmlns:w="http://schemas.openxmlformats.org/wordprocessingml/2006/main" xmlns:w14="http://schemas.microsoft.com/office/word/2010/wordml" xmlns:w15="http://schemas.microsoft.com/office/word/2012/wordml" xmlns:w16se="http://schemas.microsoft.com/office/word/2015/wordml/symex" mc:Ignorable="w14 w15 w16se">
+<w:styles xmlns:mc="http://schemas.openxmlformats.org/markup-compatibility/2006" xmlns:r="http://schemas.openxmlformats.org/officeDocument/2006/relationships" xmlns:w="http://schemas.openxmlformats.org/wordprocessingml/2006/main" xmlns:w14="http://schemas.microsoft.com/office/word/2010/wordml" xmlns:w15="http://schemas.microsoft.com/office/word/2012/wordml" mc:Ignorable="w14 w15">
   <w:docDefaults>
     <w:rPrDefault>
       <w:rPr>
@@ -229,7 +269,7 @@
       </w:pPr>
     </w:pPrDefault>
   </w:docDefaults>
-  <w:latentStyles w:defLockedState="0" w:defUIPriority="99" w:defSemiHidden="0" w:defUnhideWhenUsed="0" w:defQFormat="0" w:count="374">
+  <w:latentStyles w:defLockedState="0" w:defUIPriority="99" w:defSemiHidden="0" w:defUnhideWhenUsed="0" w:defQFormat="0" w:count="371">
     <w:lsdException w:name="Normal" w:uiPriority="0" w:qFormat="1"/>
     <w:lsdException w:name="heading 1" w:uiPriority="9" w:qFormat="1"/>
     <w:lsdException w:name="heading 2" w:semiHidden="1" w:uiPriority="9" w:unhideWhenUsed="1" w:qFormat="1"/>
@@ -601,9 +641,6 @@
     <w:lsdException w:name="List Table 5 Dark Accent 6" w:uiPriority="50"/>
     <w:lsdException w:name="List Table 6 Colorful Accent 6" w:uiPriority="51"/>
     <w:lsdException w:name="List Table 7 Colorful Accent 6" w:uiPriority="52"/>
-    <w:lsdException w:name="Mention" w:semiHidden="1" w:unhideWhenUsed="1"/>
-    <w:lsdException w:name="Smart Hyperlink" w:semiHidden="1" w:unhideWhenUsed="1"/>
-    <w:lsdException w:name="Hashtag" w:semiHidden="1" w:unhideWhenUsed="1"/>
   </w:latentStyles>
   <w:style w:type="paragraph" w:default="1" w:styleId="Normal">
     <w:name w:val="Normal"/>

</xml_diff>